<commit_message>
Links and enhanced outline
</commit_message>
<xml_diff>
--- a/ShinyAppletPaper/AppletPaper.docx
+++ b/ShinyAppletPaper/AppletPaper.docx
@@ -45,6 +45,18 @@
       <w:r>
         <w:t xml:space="preserve">Data</w:t>
       </w:r>
+      <w:r>
+        <w:t xml:space="preserve"> </w:t>
+      </w:r>
+      <w:r>
+        <w:t xml:space="preserve">with</w:t>
+      </w:r>
+      <w:r>
+        <w:t xml:space="preserve"> </w:t>
+      </w:r>
+      <w:r>
+        <w:t xml:space="preserve">Shiny</w:t>
+      </w:r>
     </w:p>
     <w:p>
       <w:pPr>
@@ -102,71 +114,16 @@
       </w:r>
     </w:p>
     <w:bookmarkEnd w:id="21"/>
-    <w:bookmarkStart w:id="22" w:name="shiny-applets-for-interactive-data-display"/>
+    <w:bookmarkStart w:id="22" w:name="interactive-display-of-biological-data"/>
     <w:p>
       <w:pPr>
         <w:pStyle w:val="Heading1"/>
       </w:pPr>
       <w:r>
-        <w:t xml:space="preserve">Shiny Applets for Interactive Data Display</w:t>
+        <w:t xml:space="preserve">Interactive Display of Biological Data</w:t>
       </w:r>
     </w:p>
     <w:bookmarkEnd w:id="22"/>
-    <w:p>
-      <w:r>
-        <w:t xml:space="preserve">What is Shiny, how does it work, etc.</w:t>
-      </w:r>
-    </w:p>
-    <w:bookmarkStart w:id="23" w:name="why-shiny"/>
-    <w:p>
-      <w:pPr>
-        <w:pStyle w:val="Heading1"/>
-      </w:pPr>
-      <w:r>
-        <w:t xml:space="preserve">Why Shiny?</w:t>
-      </w:r>
-    </w:p>
-    <w:bookmarkEnd w:id="23"/>
-    <w:p>
-      <w:r>
-        <w:t xml:space="preserve">Explain interactivity, server backend, advantage of serving up data over the web.</w:t>
-      </w:r>
-    </w:p>
-    <w:bookmarkStart w:id="24" w:name="data"/>
-    <w:p>
-      <w:pPr>
-        <w:pStyle w:val="Heading1"/>
-      </w:pPr>
-      <w:r>
-        <w:t xml:space="preserve">Data</w:t>
-      </w:r>
-    </w:p>
-    <w:bookmarkEnd w:id="24"/>
-    <w:p>
-      <w:r>
-        <w:t xml:space="preserve">Describe magnitude of data, CNV analysis steps, etc.</w:t>
-      </w:r>
-    </w:p>
-    <w:bookmarkStart w:id="25" w:name="applet-descriptions"/>
-    <w:p>
-      <w:pPr>
-        <w:pStyle w:val="Heading1"/>
-      </w:pPr>
-      <w:r>
-        <w:t xml:space="preserve">Applet Descriptions</w:t>
-      </w:r>
-    </w:p>
-    <w:bookmarkEnd w:id="25"/>
-    <w:bookmarkStart w:id="26" w:name="copy-number-variation"/>
-    <w:p>
-      <w:pPr>
-        <w:pStyle w:val="Heading2"/>
-      </w:pPr>
-      <w:r>
-        <w:t xml:space="preserve">Copy Number Variation</w:t>
-      </w:r>
-    </w:p>
-    <w:bookmarkEnd w:id="26"/>
     <w:p>
       <w:pPr>
         <w:numPr>
@@ -175,7 +132,7 @@
         </w:numPr>
       </w:pPr>
       <w:r>
-        <w:t xml:space="preserve">Describe different tabs in the applet, explaining the CNV methodology in minimal detail? Discuss the inclusion of genetic data and phenotype information (for reference purposes).</w:t>
+        <w:t xml:space="preserve">Literature review?</w:t>
       </w:r>
     </w:p>
     <w:p>
@@ -186,19 +143,70 @@
         </w:numPr>
       </w:pPr>
       <w:r>
-        <w:t xml:space="preserve">Include example video of Michelle using the applet.</w:t>
-      </w:r>
-    </w:p>
-    <w:bookmarkStart w:id="27" w:name="single-nucleotide-polymorphism"/>
+        <w:t xml:space="preserve">Discuss size of the data</w:t>
+      </w:r>
+    </w:p>
+    <w:p>
+      <w:pPr>
+        <w:numPr>
+          <w:numId w:val="2"/>
+          <w:ilvl w:val="0"/>
+        </w:numPr>
+      </w:pPr>
+      <w:r>
+        <w:t xml:space="preserve">What is Shiny, how does it work, etc.</w:t>
+      </w:r>
+    </w:p>
+    <w:bookmarkStart w:id="23" w:name="why-shiny"/>
     <w:p>
       <w:pPr>
         <w:pStyle w:val="Heading2"/>
       </w:pPr>
       <w:r>
-        <w:t xml:space="preserve">Single Nucleotide Polymorphism</w:t>
-      </w:r>
-    </w:p>
-    <w:bookmarkEnd w:id="27"/>
+        <w:t xml:space="preserve">Why Shiny?</w:t>
+      </w:r>
+    </w:p>
+    <w:bookmarkEnd w:id="23"/>
+    <w:p>
+      <w:r>
+        <w:t xml:space="preserve">Explain interactivity, server backend, advantage of serving up data over the web.</w:t>
+      </w:r>
+    </w:p>
+    <w:bookmarkStart w:id="24" w:name="data"/>
+    <w:p>
+      <w:pPr>
+        <w:pStyle w:val="Heading1"/>
+      </w:pPr>
+      <w:r>
+        <w:t xml:space="preserve">Data</w:t>
+      </w:r>
+    </w:p>
+    <w:bookmarkEnd w:id="24"/>
+    <w:p>
+      <w:r>
+        <w:t xml:space="preserve">Describe magnitude of data, CNV analysis steps, etc.</w:t>
+      </w:r>
+    </w:p>
+    <w:bookmarkStart w:id="25" w:name="basic-usage"/>
+    <w:p>
+      <w:pPr>
+        <w:pStyle w:val="Heading1"/>
+      </w:pPr>
+      <w:r>
+        <w:t xml:space="preserve">Basic Usage</w:t>
+      </w:r>
+    </w:p>
+    <w:bookmarkEnd w:id="25"/>
+    <w:bookmarkStart w:id="26" w:name="copy-number-variation"/>
+    <w:p>
+      <w:pPr>
+        <w:pStyle w:val="Heading2"/>
+      </w:pPr>
+      <w:r>
+        <w:t xml:space="preserve">Copy Number Variation</w:t>
+      </w:r>
+    </w:p>
+    <w:bookmarkEnd w:id="26"/>
     <w:p>
       <w:pPr>
         <w:numPr>
@@ -207,7 +215,7 @@
         </w:numPr>
       </w:pPr>
       <w:r>
-        <w:t xml:space="preserve">Describe tabs, data workflow</w:t>
+        <w:t xml:space="preserve">Describe different tabs in the applet, explaining the CNV methodology in minimal detail? Discuss the inclusion of genetic data and phenotype information (for reference purposes).</w:t>
       </w:r>
     </w:p>
     <w:p>
@@ -218,30 +226,109 @@
         </w:numPr>
       </w:pPr>
       <w:r>
-        <w:t xml:space="preserve">Include example video of Michelle using the applet</w:t>
-      </w:r>
-    </w:p>
-    <w:bookmarkStart w:id="28" w:name="genealogy-and-phenotype-reference"/>
+        <w:t xml:space="preserve">Include example video of Michelle using the applet.</w:t>
+      </w:r>
+    </w:p>
+    <w:p>
+      <w:pPr>
+        <w:numPr>
+          <w:numId w:val="3"/>
+          <w:ilvl w:val="0"/>
+        </w:numPr>
+      </w:pPr>
+      <w:hyperlink r:id="rId27">
+        <w:r>
+          <w:rPr>
+            <w:rStyle w:val="Link"/>
+          </w:rPr>
+          <w:t xml:space="preserve">Applet Link</w:t>
+        </w:r>
+      </w:hyperlink>
+    </w:p>
+    <w:bookmarkStart w:id="28" w:name="single-nucleotide-polymorphisms"/>
     <w:p>
       <w:pPr>
         <w:pStyle w:val="Heading2"/>
       </w:pPr>
       <w:r>
-        <w:t xml:space="preserve">Genealogy and Phenotype Reference</w:t>
+        <w:t xml:space="preserve">Single Nucleotide Polymorphisms</w:t>
       </w:r>
     </w:p>
     <w:bookmarkEnd w:id="28"/>
     <w:p>
       <w:pPr>
-        <w:pStyle w:val="Compact"/>
         <w:numPr>
           <w:numId w:val="4"/>
           <w:ilvl w:val="0"/>
         </w:numPr>
       </w:pPr>
       <w:r>
+        <w:t xml:space="preserve">Describe tabs, data workflow</w:t>
+      </w:r>
+    </w:p>
+    <w:p>
+      <w:pPr>
+        <w:numPr>
+          <w:numId w:val="4"/>
+          <w:ilvl w:val="0"/>
+        </w:numPr>
+      </w:pPr>
+      <w:r>
+        <w:t xml:space="preserve">Include example video of Michelle using the applet</w:t>
+      </w:r>
+    </w:p>
+    <w:p>
+      <w:pPr>
+        <w:numPr>
+          <w:numId w:val="4"/>
+          <w:ilvl w:val="0"/>
+        </w:numPr>
+      </w:pPr>
+      <w:hyperlink r:id="rId29">
+        <w:r>
+          <w:rPr>
+            <w:rStyle w:val="Link"/>
+          </w:rPr>
+          <w:t xml:space="preserve">Applet Link</w:t>
+        </w:r>
+      </w:hyperlink>
+    </w:p>
+    <w:bookmarkStart w:id="30" w:name="genealogy-and-phenotype-reference"/>
+    <w:p>
+      <w:pPr>
+        <w:pStyle w:val="Heading2"/>
+      </w:pPr>
+      <w:r>
+        <w:t xml:space="preserve">Genealogy and Phenotype Reference</w:t>
+      </w:r>
+    </w:p>
+    <w:bookmarkEnd w:id="30"/>
+    <w:p>
+      <w:pPr>
+        <w:numPr>
+          <w:numId w:val="5"/>
+          <w:ilvl w:val="0"/>
+        </w:numPr>
+      </w:pPr>
+      <w:r>
         <w:t xml:space="preserve">Describe spin-off of CNV applet - genealogy of (most) soybean varieties</w:t>
       </w:r>
+    </w:p>
+    <w:p>
+      <w:pPr>
+        <w:numPr>
+          <w:numId w:val="5"/>
+          <w:ilvl w:val="0"/>
+        </w:numPr>
+      </w:pPr>
+      <w:hyperlink r:id="rId31">
+        <w:r>
+          <w:rPr>
+            <w:rStyle w:val="Link"/>
+          </w:rPr>
+          <w:t xml:space="preserve">Applet Link</w:t>
+        </w:r>
+      </w:hyperlink>
     </w:p>
   </w:body>
 </w:document>
@@ -254,7 +341,7 @@
 <file path=word/numbering.xml><?xml version="1.0" encoding="utf-8"?>
 <w:numbering xmlns:w="http://schemas.openxmlformats.org/wordprocessingml/2006/main">
   <w:abstractNum w:abstractNumId="0">
-    <w:nsid w:val="8d970244"/>
+    <w:nsid w:val="49b57d8b"/>
     <w:multiLevelType w:val="multilevel"/>
     <w:lvl w:ilvl="0">
       <w:numFmt w:val="bullet"/>
@@ -335,7 +422,7 @@
     </w:lvl>
   </w:abstractNum>
   <w:abstractNum w:abstractNumId="2">
-    <w:nsid w:val="bcac3736"/>
+    <w:nsid w:val="5f16af95"/>
     <w:multiLevelType w:val="multilevel"/>
     <w:lvl w:ilvl="0">
       <w:numFmt w:val="bullet"/>
@@ -425,6 +512,9 @@
     <w:abstractNumId w:val="2"/>
   </w:num>
   <w:num w:numId="4">
+    <w:abstractNumId w:val="2"/>
+  </w:num>
+  <w:num w:numId="5">
     <w:abstractNumId w:val="2"/>
   </w:num>
 </w:numbering>

</xml_diff>

<commit_message>
Pictures of CNV app
</commit_message>
<xml_diff>
--- a/ShinyAppletPaper/AppletPaper.docx
+++ b/ShinyAppletPaper/AppletPaper.docx
@@ -126,6 +126,7 @@
     <w:bookmarkEnd w:id="22"/>
     <w:p>
       <w:pPr>
+        <w:pStyle w:val="Compact"/>
         <w:numPr>
           <w:numId w:val="2"/>
           <w:ilvl w:val="0"/>
@@ -136,77 +137,15 @@
       </w:r>
     </w:p>
     <w:p>
-      <w:pPr>
-        <w:numPr>
-          <w:numId w:val="2"/>
-          <w:ilvl w:val="0"/>
-        </w:numPr>
-      </w:pPr>
-      <w:r>
-        <w:t xml:space="preserve">Discuss size of the data</w:t>
-      </w:r>
-    </w:p>
-    <w:p>
-      <w:pPr>
-        <w:numPr>
-          <w:numId w:val="2"/>
-          <w:ilvl w:val="0"/>
-        </w:numPr>
-      </w:pPr>
-      <w:r>
-        <w:t xml:space="preserve">What is Shiny, how does it work, etc.</w:t>
-      </w:r>
-    </w:p>
-    <w:bookmarkStart w:id="23" w:name="why-shiny"/>
-    <w:p>
-      <w:pPr>
-        <w:pStyle w:val="Heading2"/>
-      </w:pPr>
-      <w:r>
-        <w:t xml:space="preserve">Why Shiny?</w:t>
-      </w:r>
-    </w:p>
-    <w:bookmarkEnd w:id="23"/>
-    <w:p>
-      <w:r>
-        <w:t xml:space="preserve">Explain interactivity, server backend, advantage of serving up data over the web.</w:t>
-      </w:r>
-    </w:p>
-    <w:bookmarkStart w:id="24" w:name="data"/>
-    <w:p>
-      <w:pPr>
-        <w:pStyle w:val="Heading1"/>
-      </w:pPr>
-      <w:r>
-        <w:t xml:space="preserve">Data</w:t>
-      </w:r>
-    </w:p>
-    <w:bookmarkEnd w:id="24"/>
-    <w:p>
-      <w:r>
-        <w:t xml:space="preserve">Describe magnitude of data, CNV analysis steps, etc.</w:t>
-      </w:r>
-    </w:p>
-    <w:bookmarkStart w:id="25" w:name="basic-usage"/>
-    <w:p>
-      <w:pPr>
-        <w:pStyle w:val="Heading1"/>
-      </w:pPr>
-      <w:r>
-        <w:t xml:space="preserve">Basic Usage</w:t>
-      </w:r>
-    </w:p>
-    <w:bookmarkEnd w:id="25"/>
-    <w:bookmarkStart w:id="26" w:name="copy-number-variation"/>
-    <w:p>
-      <w:pPr>
-        <w:pStyle w:val="Heading2"/>
-      </w:pPr>
-      <w:r>
-        <w:t xml:space="preserve">Copy Number Variation</w:t>
-      </w:r>
-    </w:p>
-    <w:bookmarkEnd w:id="26"/>
+      <w:hyperlink r:id="rId23">
+        <w:r>
+          <w:rPr>
+            <w:rStyle w:val="Link"/>
+          </w:rPr>
+          <w:t xml:space="preserve">http://kbroman.org/qtlcharts/</w:t>
+        </w:r>
+      </w:hyperlink>
+    </w:p>
     <w:p>
       <w:pPr>
         <w:numPr>
@@ -215,7 +154,7 @@
         </w:numPr>
       </w:pPr>
       <w:r>
-        <w:t xml:space="preserve">Describe different tabs in the applet, explaining the CNV methodology in minimal detail? Discuss the inclusion of genetic data and phenotype information (for reference purposes).</w:t>
+        <w:t xml:space="preserve">Discuss size of the data</w:t>
       </w:r>
     </w:p>
     <w:p>
@@ -226,17 +165,266 @@
         </w:numPr>
       </w:pPr>
       <w:r>
-        <w:t xml:space="preserve">Include example video of Michelle using the applet.</w:t>
-      </w:r>
-    </w:p>
-    <w:p>
-      <w:pPr>
+        <w:t xml:space="preserve">What is Shiny, how does it work, etc.</w:t>
+      </w:r>
+    </w:p>
+    <w:bookmarkStart w:id="24" w:name="why-shiny"/>
+    <w:p>
+      <w:pPr>
+        <w:pStyle w:val="Heading2"/>
+      </w:pPr>
+      <w:r>
+        <w:t xml:space="preserve">Why Shiny?</w:t>
+      </w:r>
+    </w:p>
+    <w:bookmarkEnd w:id="24"/>
+    <w:p>
+      <w:r>
+        <w:t xml:space="preserve">Explain interactivity, server backend, advantage of serving up data over the web.</w:t>
+      </w:r>
+    </w:p>
+    <w:bookmarkStart w:id="25" w:name="data"/>
+    <w:p>
+      <w:pPr>
+        <w:pStyle w:val="Heading1"/>
+      </w:pPr>
+      <w:r>
+        <w:t xml:space="preserve">Data</w:t>
+      </w:r>
+    </w:p>
+    <w:bookmarkEnd w:id="25"/>
+    <w:p>
+      <w:r>
+        <w:t xml:space="preserve">Describe magnitude of data, CNV analysis steps, etc.</w:t>
+      </w:r>
+    </w:p>
+    <w:bookmarkStart w:id="26" w:name="basic-usage"/>
+    <w:p>
+      <w:pPr>
+        <w:pStyle w:val="Heading1"/>
+      </w:pPr>
+      <w:r>
+        <w:t xml:space="preserve">Basic Usage</w:t>
+      </w:r>
+    </w:p>
+    <w:bookmarkEnd w:id="26"/>
+    <w:bookmarkStart w:id="27" w:name="copy-number-variation"/>
+    <w:p>
+      <w:pPr>
+        <w:pStyle w:val="Heading2"/>
+      </w:pPr>
+      <w:r>
+        <w:t xml:space="preserve">Copy Number Variation</w:t>
+      </w:r>
+    </w:p>
+    <w:bookmarkEnd w:id="27"/>
+    <w:p>
+      <w:pPr>
+        <w:pStyle w:val="Compact"/>
         <w:numPr>
-          <w:numId w:val="3"/>
+          <w:numId w:val="4"/>
           <w:ilvl w:val="0"/>
         </w:numPr>
       </w:pPr>
-      <w:hyperlink r:id="rId27">
+      <w:r>
+        <w:t xml:space="preserve">Describe different tabs in the applet, explaining the CNV methodology in minimal detail? Discuss the inclusion of genetic data and phenotype information (for reference purposes).</w:t>
+      </w:r>
+    </w:p>
+    <w:p>
+      <w:r>
+        <w:drawing>
+          <wp:inline>
+            <wp:extent cx="15240000" cy="8572500"/>
+            <wp:effectExtent b="0" l="0" r="0" t="0"/>
+            <wp:docPr descr="" id="1" name="Picture"/>
+            <a:graphic>
+              <a:graphicData uri="http://schemas.openxmlformats.org/drawingml/2006/picture">
+                <pic:pic>
+                  <pic:nvPicPr>
+                    <pic:cNvPr descr="CNVLocation.png" id="0" name="Picture"/>
+                    <pic:cNvPicPr>
+                      <a:picLocks noChangeArrowheads="1" noChangeAspect="1"/>
+                    </pic:cNvPicPr>
+                  </pic:nvPicPr>
+                  <pic:blipFill>
+                    <a:blip r:embed="rId28"/>
+                    <a:stretch>
+                      <a:fillRect/>
+                    </a:stretch>
+                  </pic:blipFill>
+                  <pic:spPr bwMode="auto">
+                    <a:xfrm>
+                      <a:off x="0" y="0"/>
+                      <a:ext cx="15240000" cy="8572500"/>
+                    </a:xfrm>
+                    <a:prstGeom prst="rect">
+                      <a:avLst/>
+                    </a:prstGeom>
+                    <a:noFill/>
+                    <a:ln w="9525">
+                      <a:noFill/>
+                      <a:headEnd/>
+                      <a:tailEnd/>
+                    </a:ln>
+                  </pic:spPr>
+                </pic:pic>
+              </a:graphicData>
+            </a:graphic>
+          </wp:inline>
+        </w:drawing>
+      </w:r>
+    </w:p>
+    <w:p>
+      <w:r>
+        <w:drawing>
+          <wp:inline>
+            <wp:extent cx="15240000" cy="8572500"/>
+            <wp:effectExtent b="0" l="0" r="0" t="0"/>
+            <wp:docPr descr="" id="1" name="Picture"/>
+            <a:graphic>
+              <a:graphicData uri="http://schemas.openxmlformats.org/drawingml/2006/picture">
+                <pic:pic>
+                  <pic:nvPicPr>
+                    <pic:cNvPr descr="CNVCopyNumber.png" id="0" name="Picture"/>
+                    <pic:cNvPicPr>
+                      <a:picLocks noChangeArrowheads="1" noChangeAspect="1"/>
+                    </pic:cNvPicPr>
+                  </pic:nvPicPr>
+                  <pic:blipFill>
+                    <a:blip r:embed="rId29"/>
+                    <a:stretch>
+                      <a:fillRect/>
+                    </a:stretch>
+                  </pic:blipFill>
+                  <pic:spPr bwMode="auto">
+                    <a:xfrm>
+                      <a:off x="0" y="0"/>
+                      <a:ext cx="15240000" cy="8572500"/>
+                    </a:xfrm>
+                    <a:prstGeom prst="rect">
+                      <a:avLst/>
+                    </a:prstGeom>
+                    <a:noFill/>
+                    <a:ln w="9525">
+                      <a:noFill/>
+                      <a:headEnd/>
+                      <a:tailEnd/>
+                    </a:ln>
+                  </pic:spPr>
+                </pic:pic>
+              </a:graphicData>
+            </a:graphic>
+          </wp:inline>
+        </w:drawing>
+      </w:r>
+    </w:p>
+    <w:p>
+      <w:r>
+        <w:drawing>
+          <wp:inline>
+            <wp:extent cx="15240000" cy="8572500"/>
+            <wp:effectExtent b="0" l="0" r="0" t="0"/>
+            <wp:docPr descr="" id="1" name="Picture"/>
+            <a:graphic>
+              <a:graphicData uri="http://schemas.openxmlformats.org/drawingml/2006/picture">
+                <pic:pic>
+                  <pic:nvPicPr>
+                    <pic:cNvPr descr="CNVListRange.png" id="0" name="Picture"/>
+                    <pic:cNvPicPr>
+                      <a:picLocks noChangeArrowheads="1" noChangeAspect="1"/>
+                    </pic:cNvPicPr>
+                  </pic:nvPicPr>
+                  <pic:blipFill>
+                    <a:blip r:embed="rId30"/>
+                    <a:stretch>
+                      <a:fillRect/>
+                    </a:stretch>
+                  </pic:blipFill>
+                  <pic:spPr bwMode="auto">
+                    <a:xfrm>
+                      <a:off x="0" y="0"/>
+                      <a:ext cx="15240000" cy="8572500"/>
+                    </a:xfrm>
+                    <a:prstGeom prst="rect">
+                      <a:avLst/>
+                    </a:prstGeom>
+                    <a:noFill/>
+                    <a:ln w="9525">
+                      <a:noFill/>
+                      <a:headEnd/>
+                      <a:tailEnd/>
+                    </a:ln>
+                  </pic:spPr>
+                </pic:pic>
+              </a:graphicData>
+            </a:graphic>
+          </wp:inline>
+        </w:drawing>
+      </w:r>
+    </w:p>
+    <w:p>
+      <w:r>
+        <w:drawing>
+          <wp:inline>
+            <wp:extent cx="15240000" cy="8572500"/>
+            <wp:effectExtent b="0" l="0" r="0" t="0"/>
+            <wp:docPr descr="" id="1" name="Picture"/>
+            <a:graphic>
+              <a:graphicData uri="http://schemas.openxmlformats.org/drawingml/2006/picture">
+                <pic:pic>
+                  <pic:nvPicPr>
+                    <pic:cNvPr descr="CNVListFilter.png" id="0" name="Picture"/>
+                    <pic:cNvPicPr>
+                      <a:picLocks noChangeArrowheads="1" noChangeAspect="1"/>
+                    </pic:cNvPicPr>
+                  </pic:nvPicPr>
+                  <pic:blipFill>
+                    <a:blip r:embed="rId31"/>
+                    <a:stretch>
+                      <a:fillRect/>
+                    </a:stretch>
+                  </pic:blipFill>
+                  <pic:spPr bwMode="auto">
+                    <a:xfrm>
+                      <a:off x="0" y="0"/>
+                      <a:ext cx="15240000" cy="8572500"/>
+                    </a:xfrm>
+                    <a:prstGeom prst="rect">
+                      <a:avLst/>
+                    </a:prstGeom>
+                    <a:noFill/>
+                    <a:ln w="9525">
+                      <a:noFill/>
+                      <a:headEnd/>
+                      <a:tailEnd/>
+                    </a:ln>
+                  </pic:spPr>
+                </pic:pic>
+              </a:graphicData>
+            </a:graphic>
+          </wp:inline>
+        </w:drawing>
+      </w:r>
+    </w:p>
+    <w:p>
+      <w:pPr>
+        <w:numPr>
+          <w:numId w:val="5"/>
+          <w:ilvl w:val="0"/>
+        </w:numPr>
+      </w:pPr>
+      <w:r>
+        <w:t xml:space="preserve">Include example video of Michelle using the applet.</w:t>
+      </w:r>
+    </w:p>
+    <w:p>
+      <w:pPr>
+        <w:numPr>
+          <w:numId w:val="5"/>
+          <w:ilvl w:val="0"/>
+        </w:numPr>
+      </w:pPr>
+      <w:hyperlink r:id="rId32">
         <w:r>
           <w:rPr>
             <w:rStyle w:val="Link"/>
@@ -245,7 +433,7 @@
         </w:r>
       </w:hyperlink>
     </w:p>
-    <w:bookmarkStart w:id="28" w:name="single-nucleotide-polymorphisms"/>
+    <w:bookmarkStart w:id="33" w:name="single-nucleotide-polymorphisms"/>
     <w:p>
       <w:pPr>
         <w:pStyle w:val="Heading2"/>
@@ -254,11 +442,11 @@
         <w:t xml:space="preserve">Single Nucleotide Polymorphisms</w:t>
       </w:r>
     </w:p>
-    <w:bookmarkEnd w:id="28"/>
+    <w:bookmarkEnd w:id="33"/>
     <w:p>
       <w:pPr>
         <w:numPr>
-          <w:numId w:val="4"/>
+          <w:numId w:val="6"/>
           <w:ilvl w:val="0"/>
         </w:numPr>
       </w:pPr>
@@ -269,7 +457,7 @@
     <w:p>
       <w:pPr>
         <w:numPr>
-          <w:numId w:val="4"/>
+          <w:numId w:val="6"/>
           <w:ilvl w:val="0"/>
         </w:numPr>
       </w:pPr>
@@ -280,11 +468,11 @@
     <w:p>
       <w:pPr>
         <w:numPr>
-          <w:numId w:val="4"/>
+          <w:numId w:val="6"/>
           <w:ilvl w:val="0"/>
         </w:numPr>
       </w:pPr>
-      <w:hyperlink r:id="rId29">
+      <w:hyperlink r:id="rId34">
         <w:r>
           <w:rPr>
             <w:rStyle w:val="Link"/>
@@ -293,7 +481,7 @@
         </w:r>
       </w:hyperlink>
     </w:p>
-    <w:bookmarkStart w:id="30" w:name="genealogy-and-phenotype-reference"/>
+    <w:bookmarkStart w:id="35" w:name="genealogy-and-phenotype-reference"/>
     <w:p>
       <w:pPr>
         <w:pStyle w:val="Heading2"/>
@@ -302,11 +490,11 @@
         <w:t xml:space="preserve">Genealogy and Phenotype Reference</w:t>
       </w:r>
     </w:p>
-    <w:bookmarkEnd w:id="30"/>
+    <w:bookmarkEnd w:id="35"/>
     <w:p>
       <w:pPr>
         <w:numPr>
-          <w:numId w:val="5"/>
+          <w:numId w:val="7"/>
           <w:ilvl w:val="0"/>
         </w:numPr>
       </w:pPr>
@@ -317,11 +505,11 @@
     <w:p>
       <w:pPr>
         <w:numPr>
-          <w:numId w:val="5"/>
+          <w:numId w:val="7"/>
           <w:ilvl w:val="0"/>
         </w:numPr>
       </w:pPr>
-      <w:hyperlink r:id="rId31">
+      <w:hyperlink r:id="rId36">
         <w:r>
           <w:rPr>
             <w:rStyle w:val="Link"/>
@@ -341,7 +529,7 @@
 <file path=word/numbering.xml><?xml version="1.0" encoding="utf-8"?>
 <w:numbering xmlns:w="http://schemas.openxmlformats.org/wordprocessingml/2006/main">
   <w:abstractNum w:abstractNumId="0">
-    <w:nsid w:val="49b57d8b"/>
+    <w:nsid w:val="18ab7911"/>
     <w:multiLevelType w:val="multilevel"/>
     <w:lvl w:ilvl="0">
       <w:numFmt w:val="bullet"/>
@@ -422,7 +610,7 @@
     </w:lvl>
   </w:abstractNum>
   <w:abstractNum w:abstractNumId="2">
-    <w:nsid w:val="5f16af95"/>
+    <w:nsid w:val="ae018482"/>
     <w:multiLevelType w:val="multilevel"/>
     <w:lvl w:ilvl="0">
       <w:numFmt w:val="bullet"/>
@@ -515,6 +703,12 @@
     <w:abstractNumId w:val="2"/>
   </w:num>
   <w:num w:numId="5">
+    <w:abstractNumId w:val="2"/>
+  </w:num>
+  <w:num w:numId="6">
+    <w:abstractNumId w:val="2"/>
+  </w:num>
+  <w:num w:numId="7">
     <w:abstractNumId w:val="2"/>
   </w:num>
 </w:numbering>

</xml_diff>

<commit_message>
Edits from talk with Michelle at lunch
</commit_message>
<xml_diff>
--- a/ShinyAppletPaper/AppletPaper.docx
+++ b/ShinyAppletPaper/AppletPaper.docx
@@ -147,7 +147,13 @@
       </w:hyperlink>
     </w:p>
     <w:p>
-      <w:pPr>
+      <w:r>
+        <w:t xml:space="preserve">Interactive CNV viewer (UK lab)</w:t>
+      </w:r>
+    </w:p>
+    <w:p>
+      <w:pPr>
+        <w:pStyle w:val="Compact"/>
         <w:numPr>
           <w:numId w:val="3"/>
           <w:ilvl w:val="0"/>
@@ -159,6 +165,19 @@
     </w:p>
     <w:p>
       <w:pPr>
+        <w:pStyle w:val="Compact"/>
+        <w:numPr>
+          <w:numId w:val="4"/>
+          <w:ilvl w:val="1"/>
+        </w:numPr>
+      </w:pPr>
+      <w:r>
+        <w:t xml:space="preserve">Applet design - dplyr, preprocessing data, drawing CNV=2 as the default to reduce drawn objects</w:t>
+      </w:r>
+    </w:p>
+    <w:p>
+      <w:pPr>
+        <w:pStyle w:val="Compact"/>
         <w:numPr>
           <w:numId w:val="3"/>
           <w:ilvl w:val="0"/>
@@ -222,7 +241,7 @@
       <w:pPr>
         <w:pStyle w:val="Compact"/>
         <w:numPr>
-          <w:numId w:val="4"/>
+          <w:numId w:val="5"/>
           <w:ilvl w:val="0"/>
         </w:numPr>
       </w:pPr>
@@ -234,7 +253,7 @@
       <w:r>
         <w:drawing>
           <wp:inline>
-            <wp:extent cx="15240000" cy="8572500"/>
+            <wp:extent cx="5486400" cy="3086100"/>
             <wp:effectExtent b="0" l="0" r="0" t="0"/>
             <wp:docPr descr="" id="1" name="Picture"/>
             <a:graphic>
@@ -255,7 +274,7 @@
                   <pic:spPr bwMode="auto">
                     <a:xfrm>
                       <a:off x="0" y="0"/>
-                      <a:ext cx="15240000" cy="8572500"/>
+                      <a:ext cx="5486400" cy="3086100"/>
                     </a:xfrm>
                     <a:prstGeom prst="rect">
                       <a:avLst/>
@@ -278,7 +297,7 @@
       <w:r>
         <w:drawing>
           <wp:inline>
-            <wp:extent cx="15240000" cy="8572500"/>
+            <wp:extent cx="5486400" cy="3086100"/>
             <wp:effectExtent b="0" l="0" r="0" t="0"/>
             <wp:docPr descr="" id="1" name="Picture"/>
             <a:graphic>
@@ -299,7 +318,7 @@
                   <pic:spPr bwMode="auto">
                     <a:xfrm>
                       <a:off x="0" y="0"/>
-                      <a:ext cx="15240000" cy="8572500"/>
+                      <a:ext cx="5486400" cy="3086100"/>
                     </a:xfrm>
                     <a:prstGeom prst="rect">
                       <a:avLst/>
@@ -322,7 +341,7 @@
       <w:r>
         <w:drawing>
           <wp:inline>
-            <wp:extent cx="15240000" cy="8572500"/>
+            <wp:extent cx="5486400" cy="3086100"/>
             <wp:effectExtent b="0" l="0" r="0" t="0"/>
             <wp:docPr descr="" id="1" name="Picture"/>
             <a:graphic>
@@ -343,7 +362,7 @@
                   <pic:spPr bwMode="auto">
                     <a:xfrm>
                       <a:off x="0" y="0"/>
-                      <a:ext cx="15240000" cy="8572500"/>
+                      <a:ext cx="5486400" cy="3086100"/>
                     </a:xfrm>
                     <a:prstGeom prst="rect">
                       <a:avLst/>
@@ -366,7 +385,7 @@
       <w:r>
         <w:drawing>
           <wp:inline>
-            <wp:extent cx="15240000" cy="8572500"/>
+            <wp:extent cx="5486400" cy="3086100"/>
             <wp:effectExtent b="0" l="0" r="0" t="0"/>
             <wp:docPr descr="" id="1" name="Picture"/>
             <a:graphic>
@@ -387,7 +406,7 @@
                   <pic:spPr bwMode="auto">
                     <a:xfrm>
                       <a:off x="0" y="0"/>
-                      <a:ext cx="15240000" cy="8572500"/>
+                      <a:ext cx="5486400" cy="3086100"/>
                     </a:xfrm>
                     <a:prstGeom prst="rect">
                       <a:avLst/>
@@ -409,7 +428,7 @@
     <w:p>
       <w:pPr>
         <w:numPr>
-          <w:numId w:val="5"/>
+          <w:numId w:val="6"/>
           <w:ilvl w:val="0"/>
         </w:numPr>
       </w:pPr>
@@ -420,7 +439,7 @@
     <w:p>
       <w:pPr>
         <w:numPr>
-          <w:numId w:val="5"/>
+          <w:numId w:val="6"/>
           <w:ilvl w:val="0"/>
         </w:numPr>
       </w:pPr>
@@ -446,7 +465,7 @@
     <w:p>
       <w:pPr>
         <w:numPr>
-          <w:numId w:val="6"/>
+          <w:numId w:val="7"/>
           <w:ilvl w:val="0"/>
         </w:numPr>
       </w:pPr>
@@ -457,7 +476,7 @@
     <w:p>
       <w:pPr>
         <w:numPr>
-          <w:numId w:val="6"/>
+          <w:numId w:val="7"/>
           <w:ilvl w:val="0"/>
         </w:numPr>
       </w:pPr>
@@ -468,7 +487,7 @@
     <w:p>
       <w:pPr>
         <w:numPr>
-          <w:numId w:val="6"/>
+          <w:numId w:val="7"/>
           <w:ilvl w:val="0"/>
         </w:numPr>
       </w:pPr>
@@ -494,7 +513,7 @@
     <w:p>
       <w:pPr>
         <w:numPr>
-          <w:numId w:val="7"/>
+          <w:numId w:val="8"/>
           <w:ilvl w:val="0"/>
         </w:numPr>
       </w:pPr>
@@ -505,7 +524,7 @@
     <w:p>
       <w:pPr>
         <w:numPr>
-          <w:numId w:val="7"/>
+          <w:numId w:val="8"/>
           <w:ilvl w:val="0"/>
         </w:numPr>
       </w:pPr>
@@ -529,7 +548,7 @@
 <file path=word/numbering.xml><?xml version="1.0" encoding="utf-8"?>
 <w:numbering xmlns:w="http://schemas.openxmlformats.org/wordprocessingml/2006/main">
   <w:abstractNum w:abstractNumId="0">
-    <w:nsid w:val="18ab7911"/>
+    <w:nsid w:val="1e00cb1f"/>
     <w:multiLevelType w:val="multilevel"/>
     <w:lvl w:ilvl="0">
       <w:numFmt w:val="bullet"/>
@@ -610,7 +629,7 @@
     </w:lvl>
   </w:abstractNum>
   <w:abstractNum w:abstractNumId="2">
-    <w:nsid w:val="ae018482"/>
+    <w:nsid w:val="15a2dacf"/>
     <w:multiLevelType w:val="multilevel"/>
     <w:lvl w:ilvl="0">
       <w:numFmt w:val="bullet"/>
@@ -709,6 +728,9 @@
     <w:abstractNumId w:val="2"/>
   </w:num>
   <w:num w:numId="7">
+    <w:abstractNumId w:val="2"/>
+  </w:num>
+  <w:num w:numId="8">
     <w:abstractNumId w:val="2"/>
   </w:num>
 </w:numbering>

</xml_diff>